<commit_message>
small bug in label values fixed
</commit_message>
<xml_diff>
--- a/Draft/embedding_paper_draft_020622.docx
+++ b/Draft/embedding_paper_draft_020622.docx
@@ -646,7 +646,13 @@
         <w:t xml:space="preserve"> </w:t>
       </w:r>
       <w:r>
-        <w:t>We focus on these 830 tweets in our experiment specifically because they deliver their message by combining text and images</w:t>
+        <w:t xml:space="preserve">We focus on these </w:t>
+      </w:r>
+      <w:r>
+        <w:t>828</w:t>
+      </w:r>
+      <w:r>
+        <w:t xml:space="preserve"> tweets in our experiment specifically because they deliver their message by combining text and images</w:t>
       </w:r>
       <w:r>
         <w:t xml:space="preserve"> or supplemented the textual message with imagery</w:t>
@@ -896,14 +902,27 @@
       <w:r>
         <w:t xml:space="preserve">Table </w:t>
       </w:r>
-      <w:fldSimple w:instr=" SEQ Table \* ARABIC ">
-        <w:r>
-          <w:rPr>
-            <w:noProof/>
-          </w:rPr>
-          <w:t>1</w:t>
-        </w:r>
-      </w:fldSimple>
+      <w:r>
+        <w:fldChar w:fldCharType="begin"/>
+      </w:r>
+      <w:r>
+        <w:instrText xml:space="preserve"> SEQ Table \* ARABIC </w:instrText>
+      </w:r>
+      <w:r>
+        <w:fldChar w:fldCharType="separate"/>
+      </w:r>
+      <w:r>
+        <w:rPr>
+          <w:noProof/>
+        </w:rPr>
+        <w:t>1</w:t>
+      </w:r>
+      <w:r>
+        <w:rPr>
+          <w:noProof/>
+        </w:rPr>
+        <w:fldChar w:fldCharType="end"/>
+      </w:r>
       <w:r>
         <w:t>: Categories for object of publicity</w:t>
       </w:r>
@@ -1016,6 +1035,48 @@
               <w:t>Label distributions</w:t>
             </w:r>
           </w:p>
+          <w:p>
+            <w:pPr>
+              <w:jc w:val="center"/>
+              <w:rPr>
+                <w:b/>
+                <w:sz w:val="20"/>
+                <w:szCs w:val="16"/>
+              </w:rPr>
+            </w:pPr>
+            <w:r>
+              <w:rPr>
+                <w:b/>
+                <w:sz w:val="20"/>
+                <w:szCs w:val="16"/>
+              </w:rPr>
+              <w:t>(</w:t>
+            </w:r>
+            <w:r>
+              <w:rPr>
+                <w:b/>
+                <w:sz w:val="20"/>
+                <w:szCs w:val="16"/>
+              </w:rPr>
+              <w:t>N</w:t>
+            </w:r>
+            <w:r>
+              <w:rPr>
+                <w:b/>
+                <w:sz w:val="20"/>
+                <w:szCs w:val="16"/>
+              </w:rPr>
+              <w:t>=</w:t>
+            </w:r>
+            <w:r>
+              <w:rPr>
+                <w:b/>
+                <w:sz w:val="20"/>
+                <w:szCs w:val="16"/>
+              </w:rPr>
+              <w:t>828)</w:t>
+            </w:r>
+          </w:p>
         </w:tc>
       </w:tr>
       <w:tr>
@@ -1179,12 +1240,19 @@
           <w:p>
             <w:pPr>
               <w:spacing w:line="480" w:lineRule="auto"/>
-              <w:jc w:val="both"/>
-              <w:rPr>
-                <w:sz w:val="16"/>
-                <w:szCs w:val="16"/>
-              </w:rPr>
-            </w:pPr>
+              <w:jc w:val="center"/>
+              <w:rPr>
+                <w:sz w:val="16"/>
+                <w:szCs w:val="16"/>
+              </w:rPr>
+            </w:pPr>
+            <w:r>
+              <w:rPr>
+                <w:sz w:val="16"/>
+                <w:szCs w:val="16"/>
+              </w:rPr>
+              <w:t>72</w:t>
+            </w:r>
           </w:p>
         </w:tc>
         <w:tc>
@@ -1197,12 +1265,19 @@
           <w:p>
             <w:pPr>
               <w:spacing w:line="480" w:lineRule="auto"/>
-              <w:jc w:val="both"/>
-              <w:rPr>
-                <w:sz w:val="16"/>
-                <w:szCs w:val="16"/>
-              </w:rPr>
-            </w:pPr>
+              <w:jc w:val="center"/>
+              <w:rPr>
+                <w:sz w:val="16"/>
+                <w:szCs w:val="16"/>
+              </w:rPr>
+            </w:pPr>
+            <w:r>
+              <w:rPr>
+                <w:sz w:val="16"/>
+                <w:szCs w:val="16"/>
+              </w:rPr>
+              <w:t>756</w:t>
+            </w:r>
           </w:p>
         </w:tc>
       </w:tr>
@@ -1243,7 +1318,7 @@
           <w:p>
             <w:pPr>
               <w:spacing w:line="480" w:lineRule="auto"/>
-              <w:jc w:val="both"/>
+              <w:jc w:val="center"/>
               <w:rPr>
                 <w:sz w:val="16"/>
                 <w:szCs w:val="16"/>
@@ -1258,7 +1333,7 @@
           <w:p>
             <w:pPr>
               <w:spacing w:line="480" w:lineRule="auto"/>
-              <w:jc w:val="both"/>
+              <w:jc w:val="center"/>
               <w:rPr>
                 <w:sz w:val="16"/>
                 <w:szCs w:val="16"/>
@@ -1318,12 +1393,19 @@
           <w:p>
             <w:pPr>
               <w:spacing w:line="480" w:lineRule="auto"/>
-              <w:jc w:val="both"/>
-              <w:rPr>
-                <w:sz w:val="16"/>
-                <w:szCs w:val="16"/>
-              </w:rPr>
-            </w:pPr>
+              <w:jc w:val="center"/>
+              <w:rPr>
+                <w:sz w:val="16"/>
+                <w:szCs w:val="16"/>
+              </w:rPr>
+            </w:pPr>
+            <w:r>
+              <w:rPr>
+                <w:sz w:val="16"/>
+                <w:szCs w:val="16"/>
+              </w:rPr>
+              <w:t>449</w:t>
+            </w:r>
           </w:p>
         </w:tc>
         <w:tc>
@@ -1333,12 +1415,19 @@
           <w:p>
             <w:pPr>
               <w:spacing w:line="480" w:lineRule="auto"/>
-              <w:jc w:val="both"/>
-              <w:rPr>
-                <w:sz w:val="16"/>
-                <w:szCs w:val="16"/>
-              </w:rPr>
-            </w:pPr>
+              <w:jc w:val="center"/>
+              <w:rPr>
+                <w:sz w:val="16"/>
+                <w:szCs w:val="16"/>
+              </w:rPr>
+            </w:pPr>
+            <w:r>
+              <w:rPr>
+                <w:sz w:val="16"/>
+                <w:szCs w:val="16"/>
+              </w:rPr>
+              <w:t>379</w:t>
+            </w:r>
           </w:p>
         </w:tc>
       </w:tr>
@@ -1379,7 +1468,7 @@
           <w:p>
             <w:pPr>
               <w:spacing w:line="480" w:lineRule="auto"/>
-              <w:jc w:val="both"/>
+              <w:jc w:val="center"/>
               <w:rPr>
                 <w:sz w:val="16"/>
                 <w:szCs w:val="16"/>
@@ -1394,7 +1483,7 @@
           <w:p>
             <w:pPr>
               <w:spacing w:line="480" w:lineRule="auto"/>
-              <w:jc w:val="both"/>
+              <w:jc w:val="center"/>
               <w:rPr>
                 <w:sz w:val="16"/>
                 <w:szCs w:val="16"/>
@@ -1454,12 +1543,19 @@
           <w:p>
             <w:pPr>
               <w:spacing w:line="480" w:lineRule="auto"/>
-              <w:jc w:val="both"/>
-              <w:rPr>
-                <w:sz w:val="16"/>
-                <w:szCs w:val="16"/>
-              </w:rPr>
-            </w:pPr>
+              <w:jc w:val="center"/>
+              <w:rPr>
+                <w:sz w:val="16"/>
+                <w:szCs w:val="16"/>
+              </w:rPr>
+            </w:pPr>
+            <w:r>
+              <w:rPr>
+                <w:sz w:val="16"/>
+                <w:szCs w:val="16"/>
+              </w:rPr>
+              <w:t>302</w:t>
+            </w:r>
           </w:p>
         </w:tc>
         <w:tc>
@@ -1469,12 +1565,19 @@
           <w:p>
             <w:pPr>
               <w:spacing w:line="480" w:lineRule="auto"/>
-              <w:jc w:val="both"/>
-              <w:rPr>
-                <w:sz w:val="16"/>
-                <w:szCs w:val="16"/>
-              </w:rPr>
-            </w:pPr>
+              <w:jc w:val="center"/>
+              <w:rPr>
+                <w:sz w:val="16"/>
+                <w:szCs w:val="16"/>
+              </w:rPr>
+            </w:pPr>
+            <w:r>
+              <w:rPr>
+                <w:sz w:val="16"/>
+                <w:szCs w:val="16"/>
+              </w:rPr>
+              <w:t>526</w:t>
+            </w:r>
           </w:p>
         </w:tc>
       </w:tr>
@@ -1515,7 +1618,7 @@
           <w:p>
             <w:pPr>
               <w:spacing w:line="480" w:lineRule="auto"/>
-              <w:jc w:val="both"/>
+              <w:jc w:val="center"/>
               <w:rPr>
                 <w:sz w:val="16"/>
                 <w:szCs w:val="16"/>
@@ -1530,7 +1633,7 @@
           <w:p>
             <w:pPr>
               <w:spacing w:line="480" w:lineRule="auto"/>
-              <w:jc w:val="both"/>
+              <w:jc w:val="center"/>
               <w:rPr>
                 <w:sz w:val="16"/>
                 <w:szCs w:val="16"/>
@@ -1590,12 +1693,19 @@
           <w:p>
             <w:pPr>
               <w:spacing w:line="480" w:lineRule="auto"/>
-              <w:jc w:val="both"/>
-              <w:rPr>
-                <w:sz w:val="16"/>
-                <w:szCs w:val="16"/>
-              </w:rPr>
-            </w:pPr>
+              <w:jc w:val="center"/>
+              <w:rPr>
+                <w:sz w:val="16"/>
+                <w:szCs w:val="16"/>
+              </w:rPr>
+            </w:pPr>
+            <w:r>
+              <w:rPr>
+                <w:sz w:val="16"/>
+                <w:szCs w:val="16"/>
+              </w:rPr>
+              <w:t>194</w:t>
+            </w:r>
           </w:p>
         </w:tc>
         <w:tc>
@@ -1605,12 +1715,19 @@
           <w:p>
             <w:pPr>
               <w:spacing w:line="480" w:lineRule="auto"/>
-              <w:jc w:val="both"/>
-              <w:rPr>
-                <w:sz w:val="16"/>
-                <w:szCs w:val="16"/>
-              </w:rPr>
-            </w:pPr>
+              <w:jc w:val="center"/>
+              <w:rPr>
+                <w:sz w:val="16"/>
+                <w:szCs w:val="16"/>
+              </w:rPr>
+            </w:pPr>
+            <w:r>
+              <w:rPr>
+                <w:sz w:val="16"/>
+                <w:szCs w:val="16"/>
+              </w:rPr>
+              <w:t>634</w:t>
+            </w:r>
           </w:p>
         </w:tc>
       </w:tr>
@@ -1651,7 +1768,7 @@
           <w:p>
             <w:pPr>
               <w:spacing w:line="480" w:lineRule="auto"/>
-              <w:jc w:val="both"/>
+              <w:jc w:val="center"/>
               <w:rPr>
                 <w:sz w:val="16"/>
                 <w:szCs w:val="16"/>
@@ -1666,7 +1783,7 @@
           <w:p>
             <w:pPr>
               <w:spacing w:line="480" w:lineRule="auto"/>
-              <w:jc w:val="both"/>
+              <w:jc w:val="center"/>
               <w:rPr>
                 <w:sz w:val="16"/>
                 <w:szCs w:val="16"/>
@@ -1726,12 +1843,19 @@
           <w:p>
             <w:pPr>
               <w:spacing w:line="480" w:lineRule="auto"/>
-              <w:jc w:val="both"/>
-              <w:rPr>
-                <w:sz w:val="16"/>
-                <w:szCs w:val="16"/>
-              </w:rPr>
-            </w:pPr>
+              <w:jc w:val="center"/>
+              <w:rPr>
+                <w:sz w:val="16"/>
+                <w:szCs w:val="16"/>
+              </w:rPr>
+            </w:pPr>
+            <w:r>
+              <w:rPr>
+                <w:sz w:val="16"/>
+                <w:szCs w:val="16"/>
+              </w:rPr>
+              <w:t>68</w:t>
+            </w:r>
           </w:p>
         </w:tc>
         <w:tc>
@@ -1741,12 +1865,19 @@
           <w:p>
             <w:pPr>
               <w:spacing w:line="480" w:lineRule="auto"/>
-              <w:jc w:val="both"/>
-              <w:rPr>
-                <w:sz w:val="16"/>
-                <w:szCs w:val="16"/>
-              </w:rPr>
-            </w:pPr>
+              <w:jc w:val="center"/>
+              <w:rPr>
+                <w:sz w:val="16"/>
+                <w:szCs w:val="16"/>
+              </w:rPr>
+            </w:pPr>
+            <w:r>
+              <w:rPr>
+                <w:sz w:val="16"/>
+                <w:szCs w:val="16"/>
+              </w:rPr>
+              <w:t>760</w:t>
+            </w:r>
           </w:p>
         </w:tc>
       </w:tr>
@@ -1787,7 +1918,7 @@
           <w:p>
             <w:pPr>
               <w:spacing w:line="480" w:lineRule="auto"/>
-              <w:jc w:val="both"/>
+              <w:jc w:val="center"/>
               <w:rPr>
                 <w:sz w:val="16"/>
                 <w:szCs w:val="16"/>
@@ -1802,143 +1933,7 @@
           <w:p>
             <w:pPr>
               <w:spacing w:line="480" w:lineRule="auto"/>
-              <w:jc w:val="both"/>
-              <w:rPr>
-                <w:sz w:val="16"/>
-                <w:szCs w:val="16"/>
-              </w:rPr>
-            </w:pPr>
-          </w:p>
-        </w:tc>
-      </w:tr>
-      <w:tr>
-        <w:tc>
-          <w:tcPr>
-            <w:tcW w:w="2564" w:type="dxa"/>
-          </w:tcPr>
-          <w:p>
-            <w:pPr>
-              <w:spacing w:line="480" w:lineRule="auto"/>
-              <w:jc w:val="both"/>
-              <w:rPr>
-                <w:sz w:val="16"/>
-                <w:szCs w:val="16"/>
-              </w:rPr>
-            </w:pPr>
-            <w:r>
-              <w:rPr>
-                <w:sz w:val="16"/>
-                <w:szCs w:val="16"/>
-              </w:rPr>
-              <w:t>Input seeking</w:t>
-            </w:r>
-          </w:p>
-        </w:tc>
-        <w:tc>
-          <w:tcPr>
-            <w:tcW w:w="2384" w:type="dxa"/>
-          </w:tcPr>
-          <w:p>
-            <w:pPr>
-              <w:jc w:val="both"/>
-              <w:rPr>
-                <w:sz w:val="16"/>
-                <w:szCs w:val="16"/>
-              </w:rPr>
-            </w:pPr>
-            <w:r>
-              <w:rPr>
-                <w:sz w:val="16"/>
-                <w:szCs w:val="16"/>
-              </w:rPr>
-              <w:t>Tweets that seek feedback, input, or opinions of stakeholders or the wider audience on political operations of the EU.</w:t>
-            </w:r>
-          </w:p>
-        </w:tc>
-        <w:tc>
-          <w:tcPr>
-            <w:tcW w:w="2158" w:type="dxa"/>
-          </w:tcPr>
-          <w:p>
-            <w:pPr>
-              <w:spacing w:line="480" w:lineRule="auto"/>
-              <w:jc w:val="both"/>
-              <w:rPr>
-                <w:sz w:val="16"/>
-                <w:szCs w:val="16"/>
-              </w:rPr>
-            </w:pPr>
-          </w:p>
-        </w:tc>
-        <w:tc>
-          <w:tcPr>
-            <w:tcW w:w="2158" w:type="dxa"/>
-          </w:tcPr>
-          <w:p>
-            <w:pPr>
-              <w:spacing w:line="480" w:lineRule="auto"/>
-              <w:jc w:val="both"/>
-              <w:rPr>
-                <w:sz w:val="16"/>
-                <w:szCs w:val="16"/>
-              </w:rPr>
-            </w:pPr>
-          </w:p>
-        </w:tc>
-      </w:tr>
-      <w:tr>
-        <w:tc>
-          <w:tcPr>
-            <w:tcW w:w="2564" w:type="dxa"/>
-          </w:tcPr>
-          <w:p>
-            <w:pPr>
-              <w:spacing w:line="480" w:lineRule="auto"/>
-              <w:jc w:val="both"/>
-              <w:rPr>
-                <w:sz w:val="16"/>
-                <w:szCs w:val="16"/>
-              </w:rPr>
-            </w:pPr>
-          </w:p>
-        </w:tc>
-        <w:tc>
-          <w:tcPr>
-            <w:tcW w:w="2384" w:type="dxa"/>
-          </w:tcPr>
-          <w:p>
-            <w:pPr>
-              <w:jc w:val="both"/>
-              <w:rPr>
-                <w:sz w:val="16"/>
-                <w:szCs w:val="16"/>
-              </w:rPr>
-            </w:pPr>
-          </w:p>
-        </w:tc>
-        <w:tc>
-          <w:tcPr>
-            <w:tcW w:w="2158" w:type="dxa"/>
-          </w:tcPr>
-          <w:p>
-            <w:pPr>
-              <w:spacing w:line="480" w:lineRule="auto"/>
-              <w:jc w:val="both"/>
-              <w:rPr>
-                <w:sz w:val="16"/>
-                <w:szCs w:val="16"/>
-              </w:rPr>
-            </w:pPr>
-          </w:p>
-        </w:tc>
-        <w:tc>
-          <w:tcPr>
-            <w:tcW w:w="2158" w:type="dxa"/>
-          </w:tcPr>
-          <w:p>
-            <w:pPr>
-              <w:spacing w:line="480" w:lineRule="auto"/>
-              <w:jc w:val="both"/>
+              <w:jc w:val="center"/>
               <w:rPr>
                 <w:sz w:val="16"/>
                 <w:szCs w:val="16"/>
@@ -1969,7 +1964,7 @@
                 <w:sz w:val="16"/>
                 <w:szCs w:val="16"/>
               </w:rPr>
-              <w:t>Reply</w:t>
+              <w:t>Input seeking</w:t>
             </w:r>
           </w:p>
         </w:tc>
@@ -1993,7 +1988,7 @@
                 <w:sz w:val="16"/>
                 <w:szCs w:val="16"/>
               </w:rPr>
-              <w:t>Tweets that are direct replies to other users.</w:t>
+              <w:t>Tweets that seek feedback, input, or opinions of stakeholders or the wider audience on political operations of the EU.</w:t>
             </w:r>
           </w:p>
         </w:tc>
@@ -2007,12 +2002,19 @@
           <w:p>
             <w:pPr>
               <w:spacing w:line="480" w:lineRule="auto"/>
-              <w:jc w:val="both"/>
-              <w:rPr>
-                <w:sz w:val="16"/>
-                <w:szCs w:val="16"/>
-              </w:rPr>
-            </w:pPr>
+              <w:jc w:val="center"/>
+              <w:rPr>
+                <w:sz w:val="16"/>
+                <w:szCs w:val="16"/>
+              </w:rPr>
+            </w:pPr>
+            <w:r>
+              <w:rPr>
+                <w:sz w:val="16"/>
+                <w:szCs w:val="16"/>
+              </w:rPr>
+              <w:t>25</w:t>
+            </w:r>
           </w:p>
         </w:tc>
         <w:tc>
@@ -2025,12 +2027,19 @@
           <w:p>
             <w:pPr>
               <w:spacing w:line="480" w:lineRule="auto"/>
-              <w:jc w:val="both"/>
-              <w:rPr>
-                <w:sz w:val="16"/>
-                <w:szCs w:val="16"/>
-              </w:rPr>
-            </w:pPr>
+              <w:jc w:val="center"/>
+              <w:rPr>
+                <w:sz w:val="16"/>
+                <w:szCs w:val="16"/>
+              </w:rPr>
+            </w:pPr>
+            <w:r>
+              <w:rPr>
+                <w:sz w:val="16"/>
+                <w:szCs w:val="16"/>
+              </w:rPr>
+              <w:t>803</w:t>
+            </w:r>
           </w:p>
         </w:tc>
       </w:tr>
@@ -2110,14 +2119,27 @@
       <w:r>
         <w:t xml:space="preserve">Figure </w:t>
       </w:r>
-      <w:fldSimple w:instr=" SEQ Figure \* ARABIC ">
-        <w:r>
-          <w:rPr>
-            <w:noProof/>
-          </w:rPr>
-          <w:t>1</w:t>
-        </w:r>
-      </w:fldSimple>
+      <w:r>
+        <w:fldChar w:fldCharType="begin"/>
+      </w:r>
+      <w:r>
+        <w:instrText xml:space="preserve"> SEQ Figure \* ARABIC </w:instrText>
+      </w:r>
+      <w:r>
+        <w:fldChar w:fldCharType="separate"/>
+      </w:r>
+      <w:r>
+        <w:rPr>
+          <w:noProof/>
+        </w:rPr>
+        <w:t>1</w:t>
+      </w:r>
+      <w:r>
+        <w:rPr>
+          <w:noProof/>
+        </w:rPr>
+        <w:fldChar w:fldCharType="end"/>
+      </w:r>
       <w:r>
         <w:t>: Example tweets</w:t>
       </w:r>
@@ -2160,11 +2182,9 @@
       <w:r>
         <w:t xml:space="preserve"> and </w:t>
       </w:r>
-      <w:proofErr w:type="spellStart"/>
       <w:r>
         <w:t>XGBoost</w:t>
       </w:r>
-      <w:proofErr w:type="spellEnd"/>
       <w:r>
         <w:t xml:space="preserve"> </w:t>
       </w:r>
@@ -2181,13 +2201,8 @@
         <w:t>.</w:t>
       </w:r>
       <w:r>
-        <w:t xml:space="preserve"> We extensively use </w:t>
-      </w:r>
-      <w:proofErr w:type="spellStart"/>
-      <w:r>
-        <w:t>Quanteda</w:t>
-      </w:r>
-      <w:proofErr w:type="spellEnd"/>
+        <w:t xml:space="preserve"> We extensively use Quanteda</w:t>
+      </w:r>
       <w:r>
         <w:t xml:space="preserve"> </w:t>
       </w:r>
@@ -2212,13 +2227,8 @@
       <w:r>
         <w:t xml:space="preserve"> and </w:t>
       </w:r>
-      <w:proofErr w:type="spellStart"/>
-      <w:r>
-        <w:t>caRet</w:t>
-      </w:r>
-      <w:proofErr w:type="spellEnd"/>
-      <w:r>
-        <w:t xml:space="preserve"> </w:t>
+      <w:r>
+        <w:t xml:space="preserve">caRet </w:t>
       </w:r>
       <w:r>
         <w:fldChar w:fldCharType="begin"/>
@@ -2298,7 +2308,6 @@
         <w:pStyle w:val="Heading1"/>
       </w:pPr>
       <w:r>
-        <w:lastRenderedPageBreak/>
         <w:t>Results:</w:t>
       </w:r>
     </w:p>
@@ -2310,14 +2319,27 @@
       <w:r>
         <w:t xml:space="preserve">Table </w:t>
       </w:r>
-      <w:fldSimple w:instr=" SEQ Table \* ARABIC ">
-        <w:r>
-          <w:rPr>
-            <w:noProof/>
-          </w:rPr>
-          <w:t>2</w:t>
-        </w:r>
-      </w:fldSimple>
+      <w:r>
+        <w:fldChar w:fldCharType="begin"/>
+      </w:r>
+      <w:r>
+        <w:instrText xml:space="preserve"> SEQ Table \* ARABIC </w:instrText>
+      </w:r>
+      <w:r>
+        <w:fldChar w:fldCharType="separate"/>
+      </w:r>
+      <w:r>
+        <w:rPr>
+          <w:noProof/>
+        </w:rPr>
+        <w:t>2</w:t>
+      </w:r>
+      <w:r>
+        <w:rPr>
+          <w:noProof/>
+        </w:rPr>
+        <w:fldChar w:fldCharType="end"/>
+      </w:r>
       <w:r>
         <w:t>: F1 scores of predictive models</w:t>
       </w:r>
@@ -2533,6 +2555,7 @@
               <w:jc w:val="both"/>
             </w:pPr>
             <w:r>
+              <w:lastRenderedPageBreak/>
               <w:t>Logistic regression</w:t>
             </w:r>
           </w:p>
@@ -2577,11 +2600,9 @@
             <w:pPr>
               <w:jc w:val="both"/>
             </w:pPr>
-            <w:proofErr w:type="spellStart"/>
             <w:r>
               <w:t>XGBoost</w:t>
             </w:r>
-            <w:proofErr w:type="spellEnd"/>
           </w:p>
         </w:tc>
         <w:tc>

</xml_diff>

<commit_message>
updated results for extended dataset
</commit_message>
<xml_diff>
--- a/Draft/embedding_paper_draft_020622.docx
+++ b/Draft/embedding_paper_draft_020622.docx
@@ -902,27 +902,14 @@
       <w:r>
         <w:t xml:space="preserve">Table </w:t>
       </w:r>
-      <w:r>
-        <w:fldChar w:fldCharType="begin"/>
-      </w:r>
-      <w:r>
-        <w:instrText xml:space="preserve"> SEQ Table \* ARABIC </w:instrText>
-      </w:r>
-      <w:r>
-        <w:fldChar w:fldCharType="separate"/>
-      </w:r>
-      <w:r>
-        <w:rPr>
-          <w:noProof/>
-        </w:rPr>
-        <w:t>1</w:t>
-      </w:r>
-      <w:r>
-        <w:rPr>
-          <w:noProof/>
-        </w:rPr>
-        <w:fldChar w:fldCharType="end"/>
-      </w:r>
+      <w:fldSimple w:instr=" SEQ Table \* ARABIC ">
+        <w:r>
+          <w:rPr>
+            <w:noProof/>
+          </w:rPr>
+          <w:t>1</w:t>
+        </w:r>
+      </w:fldSimple>
       <w:r>
         <w:t>: Categories for object of publicity</w:t>
       </w:r>
@@ -2119,27 +2106,14 @@
       <w:r>
         <w:t xml:space="preserve">Figure </w:t>
       </w:r>
-      <w:r>
-        <w:fldChar w:fldCharType="begin"/>
-      </w:r>
-      <w:r>
-        <w:instrText xml:space="preserve"> SEQ Figure \* ARABIC </w:instrText>
-      </w:r>
-      <w:r>
-        <w:fldChar w:fldCharType="separate"/>
-      </w:r>
-      <w:r>
-        <w:rPr>
-          <w:noProof/>
-        </w:rPr>
-        <w:t>1</w:t>
-      </w:r>
-      <w:r>
-        <w:rPr>
-          <w:noProof/>
-        </w:rPr>
-        <w:fldChar w:fldCharType="end"/>
-      </w:r>
+      <w:fldSimple w:instr=" SEQ Figure \* ARABIC ">
+        <w:r>
+          <w:rPr>
+            <w:noProof/>
+          </w:rPr>
+          <w:t>1</w:t>
+        </w:r>
+      </w:fldSimple>
       <w:r>
         <w:t>: Example tweets</w:t>
       </w:r>
@@ -2335,1022 +2309,9 @@
         <w:pStyle w:val="Heading1"/>
       </w:pPr>
       <w:r>
-        <w:lastRenderedPageBreak/>
         <w:t>Results:</w:t>
       </w:r>
     </w:p>
-    <w:p>
-      <w:pPr>
-        <w:pStyle w:val="Caption"/>
-        <w:keepNext/>
-      </w:pPr>
-      <w:r>
-        <w:t xml:space="preserve">Table </w:t>
-      </w:r>
-      <w:r>
-        <w:fldChar w:fldCharType="begin"/>
-      </w:r>
-      <w:r>
-        <w:instrText xml:space="preserve"> SEQ Table \* ARABIC </w:instrText>
-      </w:r>
-      <w:r>
-        <w:fldChar w:fldCharType="separate"/>
-      </w:r>
-      <w:r>
-        <w:rPr>
-          <w:noProof/>
-        </w:rPr>
-        <w:t>2</w:t>
-      </w:r>
-      <w:r>
-        <w:rPr>
-          <w:noProof/>
-        </w:rPr>
-        <w:fldChar w:fldCharType="end"/>
-      </w:r>
-      <w:r>
-        <w:t>: F1 scores of predictive models</w:t>
-      </w:r>
-    </w:p>
-    <w:tbl>
-      <w:tblPr>
-        <w:tblStyle w:val="TableGrid"/>
-        <w:tblW w:w="0" w:type="auto"/>
-        <w:tblLook w:val="04A0" w:firstRow="1" w:lastRow="0" w:firstColumn="1" w:lastColumn="0" w:noHBand="0" w:noVBand="1"/>
-      </w:tblPr>
-      <w:tblGrid>
-        <w:gridCol w:w="1252"/>
-        <w:gridCol w:w="733"/>
-        <w:gridCol w:w="1128"/>
-        <w:gridCol w:w="937"/>
-        <w:gridCol w:w="732"/>
-        <w:gridCol w:w="1127"/>
-        <w:gridCol w:w="938"/>
-        <w:gridCol w:w="654"/>
-        <w:gridCol w:w="1102"/>
-        <w:gridCol w:w="793"/>
-      </w:tblGrid>
-      <w:tr>
-        <w:tc>
-          <w:tcPr>
-            <w:tcW w:w="1231" w:type="dxa"/>
-          </w:tcPr>
-          <w:p>
-            <w:pPr>
-              <w:jc w:val="both"/>
-            </w:pPr>
-          </w:p>
-        </w:tc>
-        <w:tc>
-          <w:tcPr>
-            <w:tcW w:w="2806" w:type="dxa"/>
-            <w:gridSpan w:val="3"/>
-          </w:tcPr>
-          <w:p>
-            <w:pPr>
-              <w:jc w:val="center"/>
-            </w:pPr>
-            <w:r>
-              <w:t>DFM</w:t>
-            </w:r>
-          </w:p>
-        </w:tc>
-        <w:tc>
-          <w:tcPr>
-            <w:tcW w:w="2804" w:type="dxa"/>
-            <w:gridSpan w:val="3"/>
-          </w:tcPr>
-          <w:p>
-            <w:pPr>
-              <w:jc w:val="center"/>
-            </w:pPr>
-            <w:r>
-              <w:t>TFIDF</w:t>
-            </w:r>
-          </w:p>
-        </w:tc>
-        <w:tc>
-          <w:tcPr>
-            <w:tcW w:w="2555" w:type="dxa"/>
-            <w:gridSpan w:val="3"/>
-          </w:tcPr>
-          <w:p>
-            <w:pPr>
-              <w:jc w:val="center"/>
-            </w:pPr>
-            <w:r>
-              <w:t>Multi-modal embeddings</w:t>
-            </w:r>
-          </w:p>
-        </w:tc>
-      </w:tr>
-      <w:tr>
-        <w:tc>
-          <w:tcPr>
-            <w:tcW w:w="1231" w:type="dxa"/>
-          </w:tcPr>
-          <w:p>
-            <w:pPr>
-              <w:jc w:val="both"/>
-            </w:pPr>
-          </w:p>
-        </w:tc>
-        <w:tc>
-          <w:tcPr>
-            <w:tcW w:w="736" w:type="dxa"/>
-          </w:tcPr>
-          <w:p>
-            <w:pPr>
-              <w:jc w:val="center"/>
-            </w:pPr>
-            <w:r>
-              <w:t>F1</w:t>
-            </w:r>
-          </w:p>
-        </w:tc>
-        <w:tc>
-          <w:tcPr>
-            <w:tcW w:w="1129" w:type="dxa"/>
-          </w:tcPr>
-          <w:p>
-            <w:pPr>
-              <w:jc w:val="center"/>
-            </w:pPr>
-            <w:r>
-              <w:t>Precision</w:t>
-            </w:r>
-          </w:p>
-        </w:tc>
-        <w:tc>
-          <w:tcPr>
-            <w:tcW w:w="941" w:type="dxa"/>
-          </w:tcPr>
-          <w:p>
-            <w:pPr>
-              <w:jc w:val="center"/>
-            </w:pPr>
-            <w:r>
-              <w:t>Recall</w:t>
-            </w:r>
-          </w:p>
-        </w:tc>
-        <w:tc>
-          <w:tcPr>
-            <w:tcW w:w="734" w:type="dxa"/>
-          </w:tcPr>
-          <w:p>
-            <w:pPr>
-              <w:jc w:val="center"/>
-            </w:pPr>
-            <w:r>
-              <w:t>F1</w:t>
-            </w:r>
-          </w:p>
-        </w:tc>
-        <w:tc>
-          <w:tcPr>
-            <w:tcW w:w="1128" w:type="dxa"/>
-          </w:tcPr>
-          <w:p>
-            <w:pPr>
-              <w:jc w:val="center"/>
-            </w:pPr>
-            <w:r>
-              <w:t>Precision</w:t>
-            </w:r>
-          </w:p>
-        </w:tc>
-        <w:tc>
-          <w:tcPr>
-            <w:tcW w:w="942" w:type="dxa"/>
-          </w:tcPr>
-          <w:p>
-            <w:pPr>
-              <w:jc w:val="center"/>
-            </w:pPr>
-            <w:r>
-              <w:t>Recall</w:t>
-            </w:r>
-          </w:p>
-        </w:tc>
-        <w:tc>
-          <w:tcPr>
-            <w:tcW w:w="660" w:type="dxa"/>
-          </w:tcPr>
-          <w:p>
-            <w:pPr>
-              <w:jc w:val="center"/>
-            </w:pPr>
-            <w:r>
-              <w:t>F1</w:t>
-            </w:r>
-          </w:p>
-        </w:tc>
-        <w:tc>
-          <w:tcPr>
-            <w:tcW w:w="1102" w:type="dxa"/>
-          </w:tcPr>
-          <w:p>
-            <w:pPr>
-              <w:jc w:val="center"/>
-            </w:pPr>
-            <w:r>
-              <w:t>Precision</w:t>
-            </w:r>
-          </w:p>
-        </w:tc>
-        <w:tc>
-          <w:tcPr>
-            <w:tcW w:w="793" w:type="dxa"/>
-          </w:tcPr>
-          <w:p>
-            <w:pPr>
-              <w:jc w:val="center"/>
-            </w:pPr>
-            <w:r>
-              <w:t>Recall</w:t>
-            </w:r>
-          </w:p>
-        </w:tc>
-      </w:tr>
-      <w:tr>
-        <w:tc>
-          <w:tcPr>
-            <w:tcW w:w="1231" w:type="dxa"/>
-          </w:tcPr>
-          <w:p>
-            <w:r>
-              <w:t>Naïve Bayes</w:t>
-            </w:r>
-          </w:p>
-        </w:tc>
-        <w:tc>
-          <w:tcPr>
-            <w:tcW w:w="736" w:type="dxa"/>
-          </w:tcPr>
-          <w:p>
-            <w:pPr>
-              <w:jc w:val="center"/>
-            </w:pPr>
-            <w:r>
-              <w:t>0.70</w:t>
-            </w:r>
-          </w:p>
-        </w:tc>
-        <w:tc>
-          <w:tcPr>
-            <w:tcW w:w="1129" w:type="dxa"/>
-          </w:tcPr>
-          <w:p>
-            <w:pPr>
-              <w:jc w:val="center"/>
-            </w:pPr>
-            <w:r>
-              <w:t>0.54</w:t>
-            </w:r>
-          </w:p>
-        </w:tc>
-        <w:tc>
-          <w:tcPr>
-            <w:tcW w:w="941" w:type="dxa"/>
-          </w:tcPr>
-          <w:p>
-            <w:pPr>
-              <w:jc w:val="center"/>
-            </w:pPr>
-            <w:r>
-              <w:t>1.00</w:t>
-            </w:r>
-          </w:p>
-        </w:tc>
-        <w:tc>
-          <w:tcPr>
-            <w:tcW w:w="734" w:type="dxa"/>
-          </w:tcPr>
-          <w:p>
-            <w:pPr>
-              <w:jc w:val="center"/>
-            </w:pPr>
-            <w:r>
-              <w:t>0.70</w:t>
-            </w:r>
-          </w:p>
-        </w:tc>
-        <w:tc>
-          <w:tcPr>
-            <w:tcW w:w="1128" w:type="dxa"/>
-          </w:tcPr>
-          <w:p>
-            <w:pPr>
-              <w:jc w:val="center"/>
-            </w:pPr>
-            <w:r>
-              <w:t>0.54</w:t>
-            </w:r>
-          </w:p>
-        </w:tc>
-        <w:tc>
-          <w:tcPr>
-            <w:tcW w:w="942" w:type="dxa"/>
-          </w:tcPr>
-          <w:p>
-            <w:pPr>
-              <w:jc w:val="center"/>
-            </w:pPr>
-            <w:r>
-              <w:t>1.00</w:t>
-            </w:r>
-          </w:p>
-        </w:tc>
-        <w:tc>
-          <w:tcPr>
-            <w:tcW w:w="660" w:type="dxa"/>
-          </w:tcPr>
-          <w:p>
-            <w:pPr>
-              <w:jc w:val="center"/>
-            </w:pPr>
-            <w:r>
-              <w:t>-</w:t>
-            </w:r>
-          </w:p>
-        </w:tc>
-        <w:tc>
-          <w:tcPr>
-            <w:tcW w:w="1102" w:type="dxa"/>
-          </w:tcPr>
-          <w:p>
-            <w:pPr>
-              <w:jc w:val="center"/>
-            </w:pPr>
-            <w:r>
-              <w:t>-</w:t>
-            </w:r>
-          </w:p>
-        </w:tc>
-        <w:tc>
-          <w:tcPr>
-            <w:tcW w:w="793" w:type="dxa"/>
-          </w:tcPr>
-          <w:p>
-            <w:pPr>
-              <w:jc w:val="center"/>
-            </w:pPr>
-            <w:r>
-              <w:t>-</w:t>
-            </w:r>
-          </w:p>
-        </w:tc>
-      </w:tr>
-      <w:tr>
-        <w:tc>
-          <w:tcPr>
-            <w:tcW w:w="1231" w:type="dxa"/>
-          </w:tcPr>
-          <w:p>
-            <w:pPr>
-              <w:rPr>
-                <w:b/>
-                <w:bCs/>
-              </w:rPr>
-            </w:pPr>
-            <w:r>
-              <w:rPr>
-                <w:b/>
-                <w:bCs/>
-              </w:rPr>
-              <w:t>Logistic regression</w:t>
-            </w:r>
-          </w:p>
-        </w:tc>
-        <w:tc>
-          <w:tcPr>
-            <w:tcW w:w="736" w:type="dxa"/>
-          </w:tcPr>
-          <w:p>
-            <w:pPr>
-              <w:jc w:val="center"/>
-            </w:pPr>
-            <w:r>
-              <w:t>0.92</w:t>
-            </w:r>
-          </w:p>
-        </w:tc>
-        <w:tc>
-          <w:tcPr>
-            <w:tcW w:w="1129" w:type="dxa"/>
-          </w:tcPr>
-          <w:p>
-            <w:pPr>
-              <w:jc w:val="center"/>
-            </w:pPr>
-            <w:r>
-              <w:t>0.91</w:t>
-            </w:r>
-          </w:p>
-        </w:tc>
-        <w:tc>
-          <w:tcPr>
-            <w:tcW w:w="941" w:type="dxa"/>
-          </w:tcPr>
-          <w:p>
-            <w:pPr>
-              <w:jc w:val="center"/>
-            </w:pPr>
-            <w:r>
-              <w:t>0.93</w:t>
-            </w:r>
-          </w:p>
-        </w:tc>
-        <w:tc>
-          <w:tcPr>
-            <w:tcW w:w="734" w:type="dxa"/>
-          </w:tcPr>
-          <w:p>
-            <w:pPr>
-              <w:jc w:val="center"/>
-            </w:pPr>
-            <w:r>
-              <w:t>0.93</w:t>
-            </w:r>
-          </w:p>
-        </w:tc>
-        <w:tc>
-          <w:tcPr>
-            <w:tcW w:w="1128" w:type="dxa"/>
-          </w:tcPr>
-          <w:p>
-            <w:pPr>
-              <w:jc w:val="center"/>
-            </w:pPr>
-            <w:r>
-              <w:t>0.92</w:t>
-            </w:r>
-          </w:p>
-        </w:tc>
-        <w:tc>
-          <w:tcPr>
-            <w:tcW w:w="942" w:type="dxa"/>
-          </w:tcPr>
-          <w:p>
-            <w:pPr>
-              <w:jc w:val="center"/>
-            </w:pPr>
-            <w:r>
-              <w:t>0.94</w:t>
-            </w:r>
-          </w:p>
-        </w:tc>
-        <w:tc>
-          <w:tcPr>
-            <w:tcW w:w="660" w:type="dxa"/>
-          </w:tcPr>
-          <w:p>
-            <w:pPr>
-              <w:jc w:val="center"/>
-            </w:pPr>
-            <w:r>
-              <w:t>-</w:t>
-            </w:r>
-          </w:p>
-        </w:tc>
-        <w:tc>
-          <w:tcPr>
-            <w:tcW w:w="1102" w:type="dxa"/>
-          </w:tcPr>
-          <w:p>
-            <w:pPr>
-              <w:jc w:val="center"/>
-            </w:pPr>
-            <w:r>
-              <w:t>-</w:t>
-            </w:r>
-          </w:p>
-        </w:tc>
-        <w:tc>
-          <w:tcPr>
-            <w:tcW w:w="793" w:type="dxa"/>
-          </w:tcPr>
-          <w:p>
-            <w:pPr>
-              <w:jc w:val="center"/>
-            </w:pPr>
-            <w:r>
-              <w:t>-</w:t>
-            </w:r>
-          </w:p>
-        </w:tc>
-      </w:tr>
-      <w:tr>
-        <w:tc>
-          <w:tcPr>
-            <w:tcW w:w="1231" w:type="dxa"/>
-          </w:tcPr>
-          <w:p>
-            <w:r>
-              <w:t>Support Vector machine</w:t>
-            </w:r>
-          </w:p>
-        </w:tc>
-        <w:tc>
-          <w:tcPr>
-            <w:tcW w:w="736" w:type="dxa"/>
-          </w:tcPr>
-          <w:p>
-            <w:pPr>
-              <w:jc w:val="center"/>
-            </w:pPr>
-            <w:r>
-              <w:t>0.69</w:t>
-            </w:r>
-          </w:p>
-        </w:tc>
-        <w:tc>
-          <w:tcPr>
-            <w:tcW w:w="1129" w:type="dxa"/>
-          </w:tcPr>
-          <w:p>
-            <w:pPr>
-              <w:jc w:val="center"/>
-            </w:pPr>
-            <w:r>
-              <w:t>0.75</w:t>
-            </w:r>
-          </w:p>
-        </w:tc>
-        <w:tc>
-          <w:tcPr>
-            <w:tcW w:w="941" w:type="dxa"/>
-          </w:tcPr>
-          <w:p>
-            <w:pPr>
-              <w:jc w:val="center"/>
-            </w:pPr>
-            <w:r>
-              <w:t>0.64</w:t>
-            </w:r>
-          </w:p>
-        </w:tc>
-        <w:tc>
-          <w:tcPr>
-            <w:tcW w:w="734" w:type="dxa"/>
-          </w:tcPr>
-          <w:p>
-            <w:pPr>
-              <w:jc w:val="center"/>
-            </w:pPr>
-            <w:r>
-              <w:t>0.69</w:t>
-            </w:r>
-          </w:p>
-        </w:tc>
-        <w:tc>
-          <w:tcPr>
-            <w:tcW w:w="1128" w:type="dxa"/>
-          </w:tcPr>
-          <w:p>
-            <w:pPr>
-              <w:jc w:val="center"/>
-            </w:pPr>
-            <w:r>
-              <w:t>0.68</w:t>
-            </w:r>
-          </w:p>
-        </w:tc>
-        <w:tc>
-          <w:tcPr>
-            <w:tcW w:w="942" w:type="dxa"/>
-          </w:tcPr>
-          <w:p>
-            <w:pPr>
-              <w:jc w:val="center"/>
-            </w:pPr>
-            <w:r>
-              <w:t>0.69</w:t>
-            </w:r>
-          </w:p>
-        </w:tc>
-        <w:tc>
-          <w:tcPr>
-            <w:tcW w:w="660" w:type="dxa"/>
-          </w:tcPr>
-          <w:p>
-            <w:pPr>
-              <w:jc w:val="center"/>
-            </w:pPr>
-            <w:r>
-              <w:t>-</w:t>
-            </w:r>
-          </w:p>
-        </w:tc>
-        <w:tc>
-          <w:tcPr>
-            <w:tcW w:w="1102" w:type="dxa"/>
-          </w:tcPr>
-          <w:p>
-            <w:pPr>
-              <w:jc w:val="center"/>
-            </w:pPr>
-            <w:r>
-              <w:t>-</w:t>
-            </w:r>
-          </w:p>
-        </w:tc>
-        <w:tc>
-          <w:tcPr>
-            <w:tcW w:w="793" w:type="dxa"/>
-          </w:tcPr>
-          <w:p>
-            <w:pPr>
-              <w:jc w:val="center"/>
-            </w:pPr>
-            <w:r>
-              <w:t>-</w:t>
-            </w:r>
-          </w:p>
-        </w:tc>
-      </w:tr>
-      <w:tr>
-        <w:tc>
-          <w:tcPr>
-            <w:tcW w:w="1231" w:type="dxa"/>
-          </w:tcPr>
-          <w:p>
-            <w:pPr>
-              <w:rPr>
-                <w:b/>
-                <w:bCs/>
-              </w:rPr>
-            </w:pPr>
-            <w:r>
-              <w:rPr>
-                <w:b/>
-                <w:bCs/>
-              </w:rPr>
-              <w:t>Random forest</w:t>
-            </w:r>
-          </w:p>
-        </w:tc>
-        <w:tc>
-          <w:tcPr>
-            <w:tcW w:w="736" w:type="dxa"/>
-          </w:tcPr>
-          <w:p>
-            <w:pPr>
-              <w:jc w:val="center"/>
-            </w:pPr>
-            <w:r>
-              <w:t>0.94</w:t>
-            </w:r>
-          </w:p>
-        </w:tc>
-        <w:tc>
-          <w:tcPr>
-            <w:tcW w:w="1129" w:type="dxa"/>
-          </w:tcPr>
-          <w:p>
-            <w:pPr>
-              <w:jc w:val="center"/>
-            </w:pPr>
-            <w:r>
-              <w:t>0.94</w:t>
-            </w:r>
-          </w:p>
-        </w:tc>
-        <w:tc>
-          <w:tcPr>
-            <w:tcW w:w="941" w:type="dxa"/>
-          </w:tcPr>
-          <w:p>
-            <w:pPr>
-              <w:jc w:val="center"/>
-            </w:pPr>
-            <w:r>
-              <w:t>0.95</w:t>
-            </w:r>
-          </w:p>
-        </w:tc>
-        <w:tc>
-          <w:tcPr>
-            <w:tcW w:w="734" w:type="dxa"/>
-          </w:tcPr>
-          <w:p>
-            <w:pPr>
-              <w:jc w:val="center"/>
-            </w:pPr>
-            <w:r>
-              <w:t>0.93</w:t>
-            </w:r>
-          </w:p>
-        </w:tc>
-        <w:tc>
-          <w:tcPr>
-            <w:tcW w:w="1128" w:type="dxa"/>
-          </w:tcPr>
-          <w:p>
-            <w:pPr>
-              <w:jc w:val="center"/>
-            </w:pPr>
-            <w:r>
-              <w:t>0.95</w:t>
-            </w:r>
-          </w:p>
-        </w:tc>
-        <w:tc>
-          <w:tcPr>
-            <w:tcW w:w="942" w:type="dxa"/>
-          </w:tcPr>
-          <w:p>
-            <w:pPr>
-              <w:jc w:val="center"/>
-            </w:pPr>
-            <w:r>
-              <w:t>0.92</w:t>
-            </w:r>
-          </w:p>
-        </w:tc>
-        <w:tc>
-          <w:tcPr>
-            <w:tcW w:w="660" w:type="dxa"/>
-          </w:tcPr>
-          <w:p>
-            <w:pPr>
-              <w:jc w:val="center"/>
-            </w:pPr>
-            <w:r>
-              <w:t>-</w:t>
-            </w:r>
-          </w:p>
-        </w:tc>
-        <w:tc>
-          <w:tcPr>
-            <w:tcW w:w="1102" w:type="dxa"/>
-          </w:tcPr>
-          <w:p>
-            <w:pPr>
-              <w:jc w:val="center"/>
-            </w:pPr>
-            <w:r>
-              <w:t>-</w:t>
-            </w:r>
-          </w:p>
-        </w:tc>
-        <w:tc>
-          <w:tcPr>
-            <w:tcW w:w="793" w:type="dxa"/>
-          </w:tcPr>
-          <w:p>
-            <w:pPr>
-              <w:jc w:val="center"/>
-            </w:pPr>
-            <w:r>
-              <w:t>-</w:t>
-            </w:r>
-          </w:p>
-        </w:tc>
-      </w:tr>
-      <w:tr>
-        <w:tc>
-          <w:tcPr>
-            <w:tcW w:w="1231" w:type="dxa"/>
-          </w:tcPr>
-          <w:p>
-            <w:proofErr w:type="spellStart"/>
-            <w:r>
-              <w:t>XGBoost</w:t>
-            </w:r>
-            <w:proofErr w:type="spellEnd"/>
-          </w:p>
-        </w:tc>
-        <w:tc>
-          <w:tcPr>
-            <w:tcW w:w="736" w:type="dxa"/>
-          </w:tcPr>
-          <w:p>
-            <w:pPr>
-              <w:jc w:val="center"/>
-            </w:pPr>
-            <w:r>
-              <w:t>0.89</w:t>
-            </w:r>
-          </w:p>
-        </w:tc>
-        <w:tc>
-          <w:tcPr>
-            <w:tcW w:w="1129" w:type="dxa"/>
-          </w:tcPr>
-          <w:p>
-            <w:pPr>
-              <w:jc w:val="center"/>
-            </w:pPr>
-            <w:r>
-              <w:t>0.88</w:t>
-            </w:r>
-          </w:p>
-        </w:tc>
-        <w:tc>
-          <w:tcPr>
-            <w:tcW w:w="941" w:type="dxa"/>
-          </w:tcPr>
-          <w:p>
-            <w:pPr>
-              <w:jc w:val="center"/>
-            </w:pPr>
-            <w:r>
-              <w:t>0.90</w:t>
-            </w:r>
-          </w:p>
-        </w:tc>
-        <w:tc>
-          <w:tcPr>
-            <w:tcW w:w="734" w:type="dxa"/>
-          </w:tcPr>
-          <w:p>
-            <w:pPr>
-              <w:jc w:val="center"/>
-            </w:pPr>
-            <w:r>
-              <w:t>0.84</w:t>
-            </w:r>
-          </w:p>
-        </w:tc>
-        <w:tc>
-          <w:tcPr>
-            <w:tcW w:w="1128" w:type="dxa"/>
-          </w:tcPr>
-          <w:p>
-            <w:pPr>
-              <w:jc w:val="center"/>
-            </w:pPr>
-            <w:r>
-              <w:t>0.85</w:t>
-            </w:r>
-          </w:p>
-        </w:tc>
-        <w:tc>
-          <w:tcPr>
-            <w:tcW w:w="942" w:type="dxa"/>
-          </w:tcPr>
-          <w:p>
-            <w:pPr>
-              <w:jc w:val="center"/>
-            </w:pPr>
-            <w:r>
-              <w:t>0.84</w:t>
-            </w:r>
-          </w:p>
-        </w:tc>
-        <w:tc>
-          <w:tcPr>
-            <w:tcW w:w="660" w:type="dxa"/>
-          </w:tcPr>
-          <w:p>
-            <w:pPr>
-              <w:jc w:val="center"/>
-            </w:pPr>
-            <w:r>
-              <w:t>-</w:t>
-            </w:r>
-          </w:p>
-        </w:tc>
-        <w:tc>
-          <w:tcPr>
-            <w:tcW w:w="1102" w:type="dxa"/>
-          </w:tcPr>
-          <w:p>
-            <w:pPr>
-              <w:jc w:val="center"/>
-            </w:pPr>
-            <w:r>
-              <w:t>-</w:t>
-            </w:r>
-          </w:p>
-        </w:tc>
-        <w:tc>
-          <w:tcPr>
-            <w:tcW w:w="793" w:type="dxa"/>
-          </w:tcPr>
-          <w:p>
-            <w:pPr>
-              <w:jc w:val="center"/>
-            </w:pPr>
-            <w:r>
-              <w:t>-</w:t>
-            </w:r>
-          </w:p>
-        </w:tc>
-      </w:tr>
-      <w:tr>
-        <w:tc>
-          <w:tcPr>
-            <w:tcW w:w="1231" w:type="dxa"/>
-          </w:tcPr>
-          <w:p>
-            <w:proofErr w:type="spellStart"/>
-            <w:r>
-              <w:t>DeepL</w:t>
-            </w:r>
-            <w:proofErr w:type="spellEnd"/>
-          </w:p>
-        </w:tc>
-        <w:tc>
-          <w:tcPr>
-            <w:tcW w:w="736" w:type="dxa"/>
-          </w:tcPr>
-          <w:p>
-            <w:pPr>
-              <w:jc w:val="center"/>
-            </w:pPr>
-          </w:p>
-        </w:tc>
-        <w:tc>
-          <w:tcPr>
-            <w:tcW w:w="1129" w:type="dxa"/>
-          </w:tcPr>
-          <w:p>
-            <w:pPr>
-              <w:jc w:val="center"/>
-            </w:pPr>
-          </w:p>
-        </w:tc>
-        <w:tc>
-          <w:tcPr>
-            <w:tcW w:w="941" w:type="dxa"/>
-          </w:tcPr>
-          <w:p>
-            <w:pPr>
-              <w:jc w:val="center"/>
-            </w:pPr>
-          </w:p>
-        </w:tc>
-        <w:tc>
-          <w:tcPr>
-            <w:tcW w:w="734" w:type="dxa"/>
-          </w:tcPr>
-          <w:p>
-            <w:pPr>
-              <w:jc w:val="center"/>
-            </w:pPr>
-          </w:p>
-        </w:tc>
-        <w:tc>
-          <w:tcPr>
-            <w:tcW w:w="1128" w:type="dxa"/>
-          </w:tcPr>
-          <w:p>
-            <w:pPr>
-              <w:jc w:val="center"/>
-            </w:pPr>
-          </w:p>
-        </w:tc>
-        <w:tc>
-          <w:tcPr>
-            <w:tcW w:w="942" w:type="dxa"/>
-          </w:tcPr>
-          <w:p>
-            <w:pPr>
-              <w:jc w:val="center"/>
-            </w:pPr>
-          </w:p>
-        </w:tc>
-        <w:tc>
-          <w:tcPr>
-            <w:tcW w:w="660" w:type="dxa"/>
-          </w:tcPr>
-          <w:p>
-            <w:pPr>
-              <w:jc w:val="center"/>
-            </w:pPr>
-          </w:p>
-        </w:tc>
-        <w:tc>
-          <w:tcPr>
-            <w:tcW w:w="1102" w:type="dxa"/>
-          </w:tcPr>
-          <w:p>
-            <w:pPr>
-              <w:jc w:val="center"/>
-            </w:pPr>
-          </w:p>
-        </w:tc>
-        <w:tc>
-          <w:tcPr>
-            <w:tcW w:w="793" w:type="dxa"/>
-          </w:tcPr>
-          <w:p>
-            <w:pPr>
-              <w:jc w:val="center"/>
-            </w:pPr>
-          </w:p>
-        </w:tc>
-      </w:tr>
-    </w:tbl>
-    <w:p>
-      <w:pPr>
-        <w:jc w:val="both"/>
-      </w:pPr>
-    </w:p>
-    <w:p/>
     <w:sectPr>
       <w:pgSz w:w="12240" w:h="15840"/>
       <w:pgMar w:top="1417" w:right="1417" w:bottom="1134" w:left="1417" w:header="720" w:footer="720" w:gutter="0"/>

</xml_diff>